<commit_message>
add: presentation, correct docs
</commit_message>
<xml_diff>
--- a/Док/Тулегенов Алишер Аннотация.docx
+++ b/Док/Тулегенов Алишер Аннотация.docx
@@ -144,7 +144,7 @@
           <w:sz w:val="28"/>
           <w:szCs w:val="28"/>
         </w:rPr>
-        <w:t>- разработка и оценка эффективности программы «Автоматизированное рабочее место инженера по технике безопасности предприятия». Работа включает анализ функциональных обязанностей инженера по технике безопасности, исследование цифровых программ автоматизации, разработку и апробацию новой программы на базе действующего промышленного предприятия.</w:t>
+        <w:t xml:space="preserve">- разработка и оценка эффективности программы «Автоматизированное рабочее место инженера по технике безопасности предприятия». </w:t>
       </w:r>
     </w:p>
     <w:p>
@@ -684,508 +684,518 @@
           <w:szCs w:val="28"/>
         </w:rPr>
       </w:pPr>
+      <w:r>
+        <w:rPr>
+          <w:rFonts w:hint="default"/>
+          <w:b/>
+          <w:bCs/>
+          <w:sz w:val="28"/>
+          <w:szCs w:val="28"/>
+        </w:rPr>
+        <w:t>АННОТАЦИЯ</w:t>
+      </w:r>
+    </w:p>
+    <w:p>
+      <w:pPr>
+        <w:rPr>
+          <w:rFonts w:hint="default"/>
+          <w:b/>
+          <w:bCs/>
+          <w:sz w:val="28"/>
+          <w:szCs w:val="28"/>
+        </w:rPr>
+      </w:pPr>
+    </w:p>
+    <w:p>
+      <w:pPr>
+        <w:rPr>
+          <w:rFonts w:hint="default"/>
+          <w:b w:val="0"/>
+          <w:bCs w:val="0"/>
+          <w:sz w:val="28"/>
+          <w:szCs w:val="28"/>
+        </w:rPr>
+      </w:pPr>
+      <w:r>
+        <w:rPr>
+          <w:rFonts w:hint="default"/>
+          <w:b w:val="0"/>
+          <w:bCs w:val="0"/>
+          <w:sz w:val="28"/>
+          <w:szCs w:val="28"/>
+        </w:rPr>
+        <w:t xml:space="preserve">Диссертация өнеркәсіптік кәсіпорындағы қауіпсіздік техникасы жөніндегі инженердің еңбек тиімділігін арттыруға ақпараттық технологиялардың әсерін зерттеуге арналған. </w:t>
+      </w:r>
+    </w:p>
+    <w:p>
+      <w:pPr>
+        <w:rPr>
+          <w:rFonts w:hint="default"/>
+          <w:b w:val="0"/>
+          <w:bCs w:val="0"/>
+          <w:sz w:val="28"/>
+          <w:szCs w:val="28"/>
+        </w:rPr>
+      </w:pPr>
+      <w:r>
+        <w:rPr>
+          <w:rFonts w:hint="default"/>
+          <w:b/>
+          <w:bCs/>
+          <w:sz w:val="28"/>
+          <w:szCs w:val="28"/>
+        </w:rPr>
+        <w:t>Жұмыстың өзектілігі</w:t>
+      </w:r>
+      <w:r>
+        <w:rPr>
+          <w:rFonts w:hint="default"/>
+          <w:b w:val="0"/>
+          <w:bCs w:val="0"/>
+          <w:sz w:val="28"/>
+          <w:szCs w:val="28"/>
+        </w:rPr>
+        <w:t xml:space="preserve"> Қазақстанда 2022 жылы қабылданған «Цифрландыру туралы» заңда көзделген құжаттаманы цифрлық форматқа көшіру қажеттілігіне байланысты.</w:t>
+      </w:r>
+    </w:p>
+    <w:p>
+      <w:pPr>
+        <w:rPr>
+          <w:rFonts w:hint="default"/>
+          <w:b w:val="0"/>
+          <w:bCs w:val="0"/>
+          <w:sz w:val="28"/>
+          <w:szCs w:val="28"/>
+        </w:rPr>
+      </w:pPr>
+      <w:r>
+        <w:rPr>
+          <w:rFonts w:hint="default"/>
+          <w:b/>
+          <w:bCs/>
+          <w:sz w:val="28"/>
+          <w:szCs w:val="28"/>
+        </w:rPr>
+        <w:t>Зерттеудің мақсаты</w:t>
+      </w:r>
+      <w:r>
+        <w:rPr>
+          <w:rFonts w:hint="default"/>
+          <w:b w:val="0"/>
+          <w:bCs w:val="0"/>
+          <w:sz w:val="28"/>
+          <w:szCs w:val="28"/>
+        </w:rPr>
+        <w:t xml:space="preserve"> «Кәсіпорынның қауіпсіздік техникасы жөніндегі инженері үшін автоматтандырылған жұмыс орны» бағдарламасын әзірлеу және тиімділігін бағалау.</w:t>
+      </w:r>
+    </w:p>
+    <w:p>
+      <w:pPr>
+        <w:rPr>
+          <w:rFonts w:hint="default"/>
+          <w:b w:val="0"/>
+          <w:bCs w:val="0"/>
+          <w:sz w:val="28"/>
+          <w:szCs w:val="28"/>
+        </w:rPr>
+      </w:pPr>
+      <w:r>
+        <w:rPr>
+          <w:rFonts w:hint="default"/>
+          <w:b/>
+          <w:bCs/>
+          <w:sz w:val="28"/>
+          <w:szCs w:val="28"/>
+        </w:rPr>
+        <w:t>Зерттеу мақсаттары:</w:t>
+      </w:r>
+    </w:p>
+    <w:p>
+      <w:pPr>
+        <w:rPr>
+          <w:rFonts w:hint="default"/>
+          <w:b w:val="0"/>
+          <w:bCs w:val="0"/>
+          <w:sz w:val="28"/>
+          <w:szCs w:val="28"/>
+        </w:rPr>
+      </w:pPr>
+      <w:r>
+        <w:rPr>
+          <w:rFonts w:hint="default"/>
+          <w:b w:val="0"/>
+          <w:bCs w:val="0"/>
+          <w:sz w:val="28"/>
+          <w:szCs w:val="28"/>
+        </w:rPr>
+        <w:t>1.Кәсіпорынның қауіпсіздік техникасы жөніндегі инженерінің функционалдық міндеттерін талдау.</w:t>
+      </w:r>
+    </w:p>
+    <w:p>
+      <w:pPr>
+        <w:rPr>
+          <w:rFonts w:hint="default"/>
+          <w:b w:val="0"/>
+          <w:bCs w:val="0"/>
+          <w:sz w:val="28"/>
+          <w:szCs w:val="28"/>
+        </w:rPr>
+      </w:pPr>
+      <w:r>
+        <w:rPr>
+          <w:rFonts w:hint="default"/>
+          <w:b w:val="0"/>
+          <w:bCs w:val="0"/>
+          <w:sz w:val="28"/>
+          <w:szCs w:val="28"/>
+        </w:rPr>
+        <w:t>2. Кәсіпорынның қауіпсіздік техникасының инженерінің қызметін автоматтандырудың цифрлық бағдарламаларын зерттеу.</w:t>
+      </w:r>
+    </w:p>
+    <w:p>
+      <w:pPr>
+        <w:rPr>
+          <w:rFonts w:hint="default"/>
+          <w:b w:val="0"/>
+          <w:bCs w:val="0"/>
+          <w:sz w:val="28"/>
+          <w:szCs w:val="28"/>
+        </w:rPr>
+      </w:pPr>
+      <w:r>
+        <w:rPr>
+          <w:rFonts w:hint="default"/>
+          <w:b w:val="0"/>
+          <w:bCs w:val="0"/>
+          <w:sz w:val="28"/>
+          <w:szCs w:val="28"/>
+        </w:rPr>
+        <w:t>3. «Кәсіпорынның қауіпсіздік техникасының инженері үшін автоматтандырылған жұмыс орны» бағдарламасын әзірлеу.</w:t>
+      </w:r>
+    </w:p>
+    <w:p>
+      <w:pPr>
+        <w:rPr>
+          <w:rFonts w:hint="default"/>
+          <w:b w:val="0"/>
+          <w:bCs w:val="0"/>
+          <w:sz w:val="28"/>
+          <w:szCs w:val="28"/>
+        </w:rPr>
+      </w:pPr>
+      <w:r>
+        <w:rPr>
+          <w:rFonts w:hint="default"/>
+          <w:b w:val="0"/>
+          <w:bCs w:val="0"/>
+          <w:sz w:val="28"/>
+          <w:szCs w:val="28"/>
+        </w:rPr>
+        <w:t>4. Жұмыс істеп тұрған өнеркәсіптік кәсіпорын базасында «Кәсіпорынның қауіпсіздік техникасының инженері үшін автоматтандырылған жұмыс орны» бағдарламасын апробациялау.</w:t>
+      </w:r>
+    </w:p>
+    <w:p>
+      <w:pPr>
+        <w:rPr>
+          <w:rFonts w:hint="default"/>
+          <w:b w:val="0"/>
+          <w:bCs w:val="0"/>
+          <w:sz w:val="28"/>
+          <w:szCs w:val="28"/>
+        </w:rPr>
+      </w:pPr>
+      <w:r>
+        <w:rPr>
+          <w:rFonts w:hint="default"/>
+          <w:b/>
+          <w:bCs/>
+          <w:sz w:val="28"/>
+          <w:szCs w:val="28"/>
+        </w:rPr>
+        <w:t>Зерттеу объектісі</w:t>
+      </w:r>
+      <w:r>
+        <w:rPr>
+          <w:rFonts w:hint="default"/>
+          <w:b w:val="0"/>
+          <w:bCs w:val="0"/>
+          <w:sz w:val="28"/>
+          <w:szCs w:val="28"/>
+        </w:rPr>
+        <w:t xml:space="preserve"> өнеркәсіптік кәсіпорындағы еңбек қауіпсіздігін басқару жүйесі болып табылады. </w:t>
+      </w:r>
+    </w:p>
+    <w:p>
+      <w:pPr>
+        <w:rPr>
+          <w:rFonts w:hint="default"/>
+          <w:b w:val="0"/>
+          <w:bCs w:val="0"/>
+          <w:sz w:val="28"/>
+          <w:szCs w:val="28"/>
+        </w:rPr>
+      </w:pPr>
+      <w:r>
+        <w:rPr>
+          <w:rFonts w:hint="default"/>
+          <w:b/>
+          <w:bCs/>
+          <w:sz w:val="28"/>
+          <w:szCs w:val="28"/>
+        </w:rPr>
+        <w:t xml:space="preserve">Зерттеудің тақырыбы </w:t>
+      </w:r>
+      <w:r>
+        <w:rPr>
+          <w:rFonts w:hint="default"/>
+          <w:b w:val="0"/>
+          <w:bCs w:val="0"/>
+          <w:sz w:val="28"/>
+          <w:szCs w:val="28"/>
+        </w:rPr>
+        <w:t>кәсіпорында қауіпсіздік техникасы жөніндегі инженер ұйымдастыратын іс-шараларды ұйымдастыру жүйесі.</w:t>
+      </w:r>
+    </w:p>
+    <w:p>
+      <w:pPr>
+        <w:rPr>
+          <w:rFonts w:hint="default"/>
+          <w:b w:val="0"/>
+          <w:bCs w:val="0"/>
+          <w:sz w:val="28"/>
+          <w:szCs w:val="28"/>
+        </w:rPr>
+      </w:pPr>
+      <w:r>
+        <w:rPr>
+          <w:rFonts w:hint="default"/>
+          <w:b/>
+          <w:bCs/>
+          <w:sz w:val="28"/>
+          <w:szCs w:val="28"/>
+        </w:rPr>
+        <w:t>Ғылыми жаңалық</w:t>
+      </w:r>
+      <w:r>
+        <w:rPr>
+          <w:rFonts w:hint="default"/>
+          <w:b w:val="0"/>
+          <w:bCs w:val="0"/>
+          <w:sz w:val="28"/>
+          <w:szCs w:val="28"/>
+        </w:rPr>
+        <w:t xml:space="preserve"> персонал нұсқаулары мен ережелерінің өтуін бақылау және тіркеу процестерін автоматтандыру әдістемесі мен бағдарламасын әзірлеуде жатыр. </w:t>
+      </w:r>
+    </w:p>
+    <w:p>
+      <w:pPr>
+        <w:rPr>
+          <w:rFonts w:hint="default"/>
+          <w:b w:val="0"/>
+          <w:bCs w:val="0"/>
+          <w:sz w:val="28"/>
+          <w:szCs w:val="28"/>
+        </w:rPr>
+      </w:pPr>
+      <w:r>
+        <w:rPr>
+          <w:rFonts w:hint="default"/>
+          <w:b/>
+          <w:bCs/>
+          <w:sz w:val="28"/>
+          <w:szCs w:val="28"/>
+        </w:rPr>
+        <w:t xml:space="preserve">Жұмыстың тәжірибелік маңыздылығы </w:t>
+      </w:r>
+      <w:r>
+        <w:rPr>
+          <w:rFonts w:hint="default"/>
+          <w:b w:val="0"/>
+          <w:bCs w:val="0"/>
+          <w:sz w:val="28"/>
+          <w:szCs w:val="28"/>
+        </w:rPr>
+        <w:t>шағын және орта бизнестегі қауіпсіздік пен операциялық тиімділік деңгейін арттыру үшін нәтижелерді пайдалану мүмкіндігінде жатыр.</w:t>
+      </w:r>
+    </w:p>
+    <w:p>
+      <w:pPr>
+        <w:rPr>
+          <w:rFonts w:hint="default"/>
+          <w:sz w:val="28"/>
+          <w:szCs w:val="28"/>
+        </w:rPr>
+      </w:pPr>
+      <w:r>
+        <w:rPr>
+          <w:rFonts w:hint="default"/>
+          <w:b w:val="0"/>
+          <w:bCs w:val="0"/>
+          <w:sz w:val="28"/>
+          <w:szCs w:val="28"/>
+        </w:rPr>
+        <w:t xml:space="preserve">Диссертацияның құрылымы. Магистрлік диссертация кіріспеден, үш тараудан, қорытындыдан, пайдаланылған әдебиеттер тізімінен және қосымшадан тұрады. Диссертацияның жалпы көлемі </w:t>
+      </w:r>
+      <w:r>
+        <w:rPr>
+          <w:rFonts w:hint="default"/>
+          <w:b w:val="0"/>
+          <w:bCs w:val="0"/>
+          <w:sz w:val="28"/>
+          <w:szCs w:val="28"/>
+          <w:lang w:val="ru-RU"/>
+        </w:rPr>
+        <w:t>69</w:t>
+      </w:r>
+      <w:r>
+        <w:rPr>
+          <w:rFonts w:hint="default"/>
+          <w:b w:val="0"/>
+          <w:bCs w:val="0"/>
+          <w:sz w:val="28"/>
+          <w:szCs w:val="28"/>
+        </w:rPr>
+        <w:t xml:space="preserve"> бет, оның негізгі бөлігі 68 бет, цифрлар саны 70. Бірінші тарауда инженердің міндеттеріне талдау, екінші тарауда бағдарламаларды зерттеу, үшінші тарауда бағдарламаны әзірлеу.</w:t>
+      </w:r>
+    </w:p>
+    <w:p>
+      <w:pPr>
+        <w:rPr>
+          <w:rFonts w:hint="default"/>
+        </w:rPr>
+      </w:pPr>
+      <w:r>
+        <w:rPr>
+          <w:rFonts w:hint="default"/>
+        </w:rPr>
+        <w:br w:type="page"/>
+      </w:r>
+    </w:p>
+    <w:p>
+      <w:pPr>
+        <w:rPr>
+          <w:rFonts w:hint="default"/>
+          <w:b/>
+          <w:bCs/>
+          <w:sz w:val="28"/>
+          <w:szCs w:val="28"/>
+        </w:rPr>
+      </w:pPr>
+      <w:r>
+        <w:rPr>
+          <w:rFonts w:hint="default"/>
+          <w:b/>
+          <w:bCs/>
+          <w:sz w:val="28"/>
+          <w:szCs w:val="28"/>
+        </w:rPr>
+        <w:t>ANNOTATION</w:t>
+      </w:r>
+    </w:p>
+    <w:p>
+      <w:pPr>
+        <w:rPr>
+          <w:rFonts w:hint="default"/>
+          <w:b/>
+          <w:bCs/>
+          <w:sz w:val="28"/>
+          <w:szCs w:val="28"/>
+        </w:rPr>
+      </w:pPr>
+    </w:p>
+    <w:p>
+      <w:pPr>
+        <w:rPr>
+          <w:rFonts w:hint="default"/>
+          <w:b w:val="0"/>
+          <w:bCs w:val="0"/>
+          <w:sz w:val="28"/>
+          <w:szCs w:val="28"/>
+        </w:rPr>
+      </w:pPr>
+      <w:r>
+        <w:rPr>
+          <w:rFonts w:hint="default"/>
+          <w:b w:val="0"/>
+          <w:bCs w:val="0"/>
+          <w:sz w:val="28"/>
+          <w:szCs w:val="28"/>
+        </w:rPr>
+        <w:t xml:space="preserve">The dissertation is devoted to the study of the influence of information technology on increasing the labor efficiency of a safety engineer at an industrial enterprise. </w:t>
+      </w:r>
+    </w:p>
+    <w:p>
+      <w:pPr>
+        <w:rPr>
+          <w:rFonts w:hint="default"/>
+          <w:b w:val="0"/>
+          <w:bCs w:val="0"/>
+          <w:sz w:val="28"/>
+          <w:szCs w:val="28"/>
+        </w:rPr>
+      </w:pPr>
+      <w:r>
+        <w:rPr>
+          <w:rFonts w:hint="default"/>
+          <w:b/>
+          <w:bCs/>
+          <w:sz w:val="28"/>
+          <w:szCs w:val="28"/>
+        </w:rPr>
+        <w:t xml:space="preserve">The relevance </w:t>
+      </w:r>
+      <w:r>
+        <w:rPr>
+          <w:rFonts w:hint="default"/>
+          <w:b w:val="0"/>
+          <w:bCs w:val="0"/>
+          <w:sz w:val="28"/>
+          <w:szCs w:val="28"/>
+        </w:rPr>
+        <w:t>of the work is due to the need to transfer documentation into digital format, which is prescribed by the Law on Digitalization, adopted in Kazakhstan in 2022.</w:t>
+      </w:r>
+    </w:p>
+    <w:p>
+      <w:pPr>
+        <w:rPr>
+          <w:rFonts w:hint="default"/>
+          <w:b w:val="0"/>
+          <w:bCs w:val="0"/>
+          <w:sz w:val="28"/>
+          <w:szCs w:val="28"/>
+        </w:rPr>
+      </w:pPr>
+      <w:r>
+        <w:rPr>
+          <w:rFonts w:hint="default"/>
+          <w:b/>
+          <w:bCs/>
+          <w:sz w:val="28"/>
+          <w:szCs w:val="28"/>
+        </w:rPr>
+        <w:t>The purpose of the research</w:t>
+      </w:r>
+      <w:r>
+        <w:rPr>
+          <w:rFonts w:hint="default"/>
+          <w:b w:val="0"/>
+          <w:bCs w:val="0"/>
+          <w:sz w:val="28"/>
+          <w:szCs w:val="28"/>
+        </w:rPr>
+        <w:t xml:space="preserve"> is to develop and evaluate the effectiveness of the program “Autom</w:t>
+      </w:r>
       <w:bookmarkStart w:id="0" w:name="_GoBack"/>
-      <w:r>
-        <w:rPr>
-          <w:rFonts w:hint="default"/>
-          <w:b/>
-          <w:bCs/>
-          <w:sz w:val="28"/>
-          <w:szCs w:val="28"/>
-        </w:rPr>
-        <w:t>АННОТАЦИЯ</w:t>
-      </w:r>
       <w:bookmarkEnd w:id="0"/>
-    </w:p>
-    <w:p>
-      <w:pPr>
-        <w:rPr>
-          <w:rFonts w:hint="default"/>
-          <w:b/>
-          <w:bCs/>
-          <w:sz w:val="28"/>
-          <w:szCs w:val="28"/>
-        </w:rPr>
-      </w:pPr>
-    </w:p>
-    <w:p>
-      <w:pPr>
-        <w:rPr>
-          <w:rFonts w:hint="default"/>
-          <w:b w:val="0"/>
-          <w:bCs w:val="0"/>
-          <w:sz w:val="28"/>
-          <w:szCs w:val="28"/>
-        </w:rPr>
-      </w:pPr>
-      <w:r>
-        <w:rPr>
-          <w:rFonts w:hint="default"/>
-          <w:b w:val="0"/>
-          <w:bCs w:val="0"/>
-          <w:sz w:val="28"/>
-          <w:szCs w:val="28"/>
-        </w:rPr>
-        <w:t xml:space="preserve">Диссертация өнеркәсіптік кәсіпорындағы қауіпсіздік техникасы жөніндегі инженердің еңбек тиімділігін арттыруға ақпараттық технологиялардың әсерін зерттеуге арналған. </w:t>
-      </w:r>
-    </w:p>
-    <w:p>
-      <w:pPr>
-        <w:rPr>
-          <w:rFonts w:hint="default"/>
-          <w:b w:val="0"/>
-          <w:bCs w:val="0"/>
-          <w:sz w:val="28"/>
-          <w:szCs w:val="28"/>
-        </w:rPr>
-      </w:pPr>
-      <w:r>
-        <w:rPr>
-          <w:rFonts w:hint="default"/>
-          <w:b/>
-          <w:bCs/>
-          <w:sz w:val="28"/>
-          <w:szCs w:val="28"/>
-        </w:rPr>
-        <w:t>Жұмыстың өзектілігі</w:t>
-      </w:r>
-      <w:r>
-        <w:rPr>
-          <w:rFonts w:hint="default"/>
-          <w:b w:val="0"/>
-          <w:bCs w:val="0"/>
-          <w:sz w:val="28"/>
-          <w:szCs w:val="28"/>
-        </w:rPr>
-        <w:t xml:space="preserve"> Қазақстанда 2022 жылы қабылданған «Цифрландыру туралы» заңда көзделген құжаттаманы цифрлық форматқа көшіру қажеттілігіне байланысты.</w:t>
-      </w:r>
-    </w:p>
-    <w:p>
-      <w:pPr>
-        <w:rPr>
-          <w:rFonts w:hint="default"/>
-          <w:b w:val="0"/>
-          <w:bCs w:val="0"/>
-          <w:sz w:val="28"/>
-          <w:szCs w:val="28"/>
-        </w:rPr>
-      </w:pPr>
-      <w:r>
-        <w:rPr>
-          <w:rFonts w:hint="default"/>
-          <w:b/>
-          <w:bCs/>
-          <w:sz w:val="28"/>
-          <w:szCs w:val="28"/>
-        </w:rPr>
-        <w:t>Зерттеудің мақсаты</w:t>
-      </w:r>
-      <w:r>
-        <w:rPr>
-          <w:rFonts w:hint="default"/>
-          <w:b w:val="0"/>
-          <w:bCs w:val="0"/>
-          <w:sz w:val="28"/>
-          <w:szCs w:val="28"/>
-        </w:rPr>
-        <w:t xml:space="preserve"> «Кәсіпорынның қауіпсіздік техникасы жөніндегі инженері үшін автоматтандырылған жұмыс орны» бағдарламасын әзірлеу және тиімділігін бағалау. Жұмыс қауіпсіздік техникасы бойынша инженердің функционалдық міндеттерін талдауды, цифрлық автоматтандыру бағдарламаларын зерттеуді, жұмыс істеп тұрған өнеркәсіптік кәсіпорын негізінде жаңа бағдарламаны әзірлеуді және сынауды қамтиды.</w:t>
-      </w:r>
-    </w:p>
-    <w:p>
-      <w:pPr>
-        <w:rPr>
-          <w:rFonts w:hint="default"/>
-          <w:b w:val="0"/>
-          <w:bCs w:val="0"/>
-          <w:sz w:val="28"/>
-          <w:szCs w:val="28"/>
-        </w:rPr>
-      </w:pPr>
-      <w:r>
-        <w:rPr>
-          <w:rFonts w:hint="default"/>
-          <w:b/>
-          <w:bCs/>
-          <w:sz w:val="28"/>
-          <w:szCs w:val="28"/>
-        </w:rPr>
-        <w:t>Зерттеу мақсаттары:</w:t>
-      </w:r>
-    </w:p>
-    <w:p>
-      <w:pPr>
-        <w:rPr>
-          <w:rFonts w:hint="default"/>
-          <w:b w:val="0"/>
-          <w:bCs w:val="0"/>
-          <w:sz w:val="28"/>
-          <w:szCs w:val="28"/>
-        </w:rPr>
-      </w:pPr>
-      <w:r>
-        <w:rPr>
-          <w:rFonts w:hint="default"/>
-          <w:b w:val="0"/>
-          <w:bCs w:val="0"/>
-          <w:sz w:val="28"/>
-          <w:szCs w:val="28"/>
-        </w:rPr>
-        <w:t>1.Кәсіпорынның қауіпсіздік техникасы жөніндегі инженерінің функционалдық міндеттерін талдау.</w:t>
-      </w:r>
-    </w:p>
-    <w:p>
-      <w:pPr>
-        <w:rPr>
-          <w:rFonts w:hint="default"/>
-          <w:b w:val="0"/>
-          <w:bCs w:val="0"/>
-          <w:sz w:val="28"/>
-          <w:szCs w:val="28"/>
-        </w:rPr>
-      </w:pPr>
-      <w:r>
-        <w:rPr>
-          <w:rFonts w:hint="default"/>
-          <w:b w:val="0"/>
-          <w:bCs w:val="0"/>
-          <w:sz w:val="28"/>
-          <w:szCs w:val="28"/>
-        </w:rPr>
-        <w:t>2. Кәсіпорынның қауіпсіздік техникасының инженерінің қызметін автоматтандырудың цифрлық бағдарламаларын зерттеу.</w:t>
-      </w:r>
-    </w:p>
-    <w:p>
-      <w:pPr>
-        <w:rPr>
-          <w:rFonts w:hint="default"/>
-          <w:b w:val="0"/>
-          <w:bCs w:val="0"/>
-          <w:sz w:val="28"/>
-          <w:szCs w:val="28"/>
-        </w:rPr>
-      </w:pPr>
-      <w:r>
-        <w:rPr>
-          <w:rFonts w:hint="default"/>
-          <w:b w:val="0"/>
-          <w:bCs w:val="0"/>
-          <w:sz w:val="28"/>
-          <w:szCs w:val="28"/>
-        </w:rPr>
-        <w:t>3. «Кәсіпорынның қауіпсіздік техникасының инженері үшін автоматтандырылған жұмыс орны» бағдарламасын әзірлеу.</w:t>
-      </w:r>
-    </w:p>
-    <w:p>
-      <w:pPr>
-        <w:rPr>
-          <w:rFonts w:hint="default"/>
-          <w:b w:val="0"/>
-          <w:bCs w:val="0"/>
-          <w:sz w:val="28"/>
-          <w:szCs w:val="28"/>
-        </w:rPr>
-      </w:pPr>
-      <w:r>
-        <w:rPr>
-          <w:rFonts w:hint="default"/>
-          <w:b w:val="0"/>
-          <w:bCs w:val="0"/>
-          <w:sz w:val="28"/>
-          <w:szCs w:val="28"/>
-        </w:rPr>
-        <w:t>4. Жұмыс істеп тұрған өнеркәсіптік кәсіпорын базасында «Кәсіпорынның қауіпсіздік техникасының инженері үшін автоматтандырылған жұмыс орны» бағдарламасын апробациялау.</w:t>
-      </w:r>
-    </w:p>
-    <w:p>
-      <w:pPr>
-        <w:rPr>
-          <w:rFonts w:hint="default"/>
-          <w:b w:val="0"/>
-          <w:bCs w:val="0"/>
-          <w:sz w:val="28"/>
-          <w:szCs w:val="28"/>
-        </w:rPr>
-      </w:pPr>
-      <w:r>
-        <w:rPr>
-          <w:rFonts w:hint="default"/>
-          <w:b/>
-          <w:bCs/>
-          <w:sz w:val="28"/>
-          <w:szCs w:val="28"/>
-        </w:rPr>
-        <w:t>Зерттеу объектісі</w:t>
-      </w:r>
-      <w:r>
-        <w:rPr>
-          <w:rFonts w:hint="default"/>
-          <w:b w:val="0"/>
-          <w:bCs w:val="0"/>
-          <w:sz w:val="28"/>
-          <w:szCs w:val="28"/>
-        </w:rPr>
-        <w:t xml:space="preserve"> өнеркәсіптік кәсіпорындағы еңбек қауіпсіздігін басқару жүйесі болып табылады. </w:t>
-      </w:r>
-    </w:p>
-    <w:p>
-      <w:pPr>
-        <w:rPr>
-          <w:rFonts w:hint="default"/>
-          <w:b w:val="0"/>
-          <w:bCs w:val="0"/>
-          <w:sz w:val="28"/>
-          <w:szCs w:val="28"/>
-        </w:rPr>
-      </w:pPr>
-      <w:r>
-        <w:rPr>
-          <w:rFonts w:hint="default"/>
-          <w:b/>
-          <w:bCs/>
-          <w:sz w:val="28"/>
-          <w:szCs w:val="28"/>
-        </w:rPr>
-        <w:t xml:space="preserve">Зерттеудің тақырыбы </w:t>
-      </w:r>
-      <w:r>
-        <w:rPr>
-          <w:rFonts w:hint="default"/>
-          <w:b w:val="0"/>
-          <w:bCs w:val="0"/>
-          <w:sz w:val="28"/>
-          <w:szCs w:val="28"/>
-        </w:rPr>
-        <w:t>кәсіпорында қауіпсіздік техникасы жөніндегі инженер ұйымдастыратын іс-шараларды ұйымдастыру жүйесі.</w:t>
-      </w:r>
-    </w:p>
-    <w:p>
-      <w:pPr>
-        <w:rPr>
-          <w:rFonts w:hint="default"/>
-          <w:b w:val="0"/>
-          <w:bCs w:val="0"/>
-          <w:sz w:val="28"/>
-          <w:szCs w:val="28"/>
-        </w:rPr>
-      </w:pPr>
-      <w:r>
-        <w:rPr>
-          <w:rFonts w:hint="default"/>
-          <w:b/>
-          <w:bCs/>
-          <w:sz w:val="28"/>
-          <w:szCs w:val="28"/>
-        </w:rPr>
-        <w:t>Ғылыми жаңалық</w:t>
-      </w:r>
-      <w:r>
-        <w:rPr>
-          <w:rFonts w:hint="default"/>
-          <w:b w:val="0"/>
-          <w:bCs w:val="0"/>
-          <w:sz w:val="28"/>
-          <w:szCs w:val="28"/>
-        </w:rPr>
-        <w:t xml:space="preserve"> персонал нұсқаулары мен ережелерінің өтуін бақылау және тіркеу процестерін автоматтандыру әдістемесі мен бағдарламасын әзірлеуде жатыр. </w:t>
-      </w:r>
-    </w:p>
-    <w:p>
-      <w:pPr>
-        <w:rPr>
-          <w:rFonts w:hint="default"/>
-          <w:b w:val="0"/>
-          <w:bCs w:val="0"/>
-          <w:sz w:val="28"/>
-          <w:szCs w:val="28"/>
-        </w:rPr>
-      </w:pPr>
-      <w:r>
-        <w:rPr>
-          <w:rFonts w:hint="default"/>
-          <w:b/>
-          <w:bCs/>
-          <w:sz w:val="28"/>
-          <w:szCs w:val="28"/>
-        </w:rPr>
-        <w:t xml:space="preserve">Жұмыстың тәжірибелік маңыздылығы </w:t>
-      </w:r>
-      <w:r>
-        <w:rPr>
-          <w:rFonts w:hint="default"/>
-          <w:b w:val="0"/>
-          <w:bCs w:val="0"/>
-          <w:sz w:val="28"/>
-          <w:szCs w:val="28"/>
-        </w:rPr>
-        <w:t>шағын және орта бизнестегі қауіпсіздік пен операциялық тиімділік деңгейін арттыру үшін нәтижелерді пайдалану мүмкіндігінде жатыр.</w:t>
-      </w:r>
-    </w:p>
-    <w:p>
-      <w:pPr>
-        <w:rPr>
-          <w:rFonts w:hint="default"/>
-          <w:sz w:val="28"/>
-          <w:szCs w:val="28"/>
-        </w:rPr>
-      </w:pPr>
-      <w:r>
-        <w:rPr>
-          <w:rFonts w:hint="default"/>
-          <w:b w:val="0"/>
-          <w:bCs w:val="0"/>
-          <w:sz w:val="28"/>
-          <w:szCs w:val="28"/>
-        </w:rPr>
-        <w:t xml:space="preserve">Диссертацияның құрылымы. Магистрлік диссертация кіріспеден, үш тараудан, қорытындыдан, пайдаланылған әдебиеттер тізімінен және қосымшадан тұрады. Диссертацияның жалпы көлемі </w:t>
-      </w:r>
-      <w:r>
-        <w:rPr>
-          <w:rFonts w:hint="default"/>
-          <w:b w:val="0"/>
-          <w:bCs w:val="0"/>
-          <w:sz w:val="28"/>
-          <w:szCs w:val="28"/>
-          <w:lang w:val="ru-RU"/>
-        </w:rPr>
-        <w:t>69</w:t>
-      </w:r>
-      <w:r>
-        <w:rPr>
-          <w:rFonts w:hint="default"/>
-          <w:b w:val="0"/>
-          <w:bCs w:val="0"/>
-          <w:sz w:val="28"/>
-          <w:szCs w:val="28"/>
-        </w:rPr>
-        <w:t xml:space="preserve"> бет, оның негізгі бөлігі 68 бет, цифрлар саны 70. Бірінші тарауда инженердің міндеттеріне талдау, екінші тарауда бағдарламаларды зерттеу, үшінші тарауда бағдарламаны әзірлеу.</w:t>
-      </w:r>
-    </w:p>
-    <w:p>
-      <w:pPr>
-        <w:rPr>
-          <w:rFonts w:hint="default"/>
-        </w:rPr>
-      </w:pPr>
-      <w:r>
-        <w:rPr>
-          <w:rFonts w:hint="default"/>
-        </w:rPr>
-        <w:br w:type="page"/>
-      </w:r>
-    </w:p>
-    <w:p>
-      <w:pPr>
-        <w:rPr>
-          <w:rFonts w:hint="default"/>
-          <w:b/>
-          <w:bCs/>
-          <w:sz w:val="28"/>
-          <w:szCs w:val="28"/>
-        </w:rPr>
-      </w:pPr>
-      <w:r>
-        <w:rPr>
-          <w:rFonts w:hint="default"/>
-          <w:b/>
-          <w:bCs/>
-          <w:sz w:val="28"/>
-          <w:szCs w:val="28"/>
-        </w:rPr>
-        <w:t>ANNOTATION</w:t>
-      </w:r>
-    </w:p>
-    <w:p>
-      <w:pPr>
-        <w:rPr>
-          <w:rFonts w:hint="default"/>
-          <w:b/>
-          <w:bCs/>
-          <w:sz w:val="28"/>
-          <w:szCs w:val="28"/>
-        </w:rPr>
-      </w:pPr>
-    </w:p>
-    <w:p>
-      <w:pPr>
-        <w:rPr>
-          <w:rFonts w:hint="default"/>
-          <w:b w:val="0"/>
-          <w:bCs w:val="0"/>
-          <w:sz w:val="28"/>
-          <w:szCs w:val="28"/>
-        </w:rPr>
-      </w:pPr>
-      <w:r>
-        <w:rPr>
-          <w:rFonts w:hint="default"/>
-          <w:b w:val="0"/>
-          <w:bCs w:val="0"/>
-          <w:sz w:val="28"/>
-          <w:szCs w:val="28"/>
-        </w:rPr>
-        <w:t xml:space="preserve">The dissertation is devoted to the study of the influence of information technology on increasing the labor efficiency of a safety engineer at an industrial enterprise. </w:t>
-      </w:r>
-    </w:p>
-    <w:p>
-      <w:pPr>
-        <w:rPr>
-          <w:rFonts w:hint="default"/>
-          <w:b w:val="0"/>
-          <w:bCs w:val="0"/>
-          <w:sz w:val="28"/>
-          <w:szCs w:val="28"/>
-        </w:rPr>
-      </w:pPr>
-      <w:r>
-        <w:rPr>
-          <w:rFonts w:hint="default"/>
-          <w:b/>
-          <w:bCs/>
-          <w:sz w:val="28"/>
-          <w:szCs w:val="28"/>
-        </w:rPr>
-        <w:t xml:space="preserve">The relevance </w:t>
-      </w:r>
-      <w:r>
-        <w:rPr>
-          <w:rFonts w:hint="default"/>
-          <w:b w:val="0"/>
-          <w:bCs w:val="0"/>
-          <w:sz w:val="28"/>
-          <w:szCs w:val="28"/>
-        </w:rPr>
-        <w:t>of the work is due to the need to transfer documentation into digital format, which is prescribed by the Law on Digitalization, adopted in Kazakhstan in 2022.</w:t>
-      </w:r>
-    </w:p>
-    <w:p>
-      <w:pPr>
-        <w:rPr>
-          <w:rFonts w:hint="default"/>
-          <w:b w:val="0"/>
-          <w:bCs w:val="0"/>
-          <w:sz w:val="28"/>
-          <w:szCs w:val="28"/>
-        </w:rPr>
-      </w:pPr>
-      <w:r>
-        <w:rPr>
-          <w:rFonts w:hint="default"/>
-          <w:b/>
-          <w:bCs/>
-          <w:sz w:val="28"/>
-          <w:szCs w:val="28"/>
-        </w:rPr>
-        <w:t>The purpose of the research</w:t>
-      </w:r>
-      <w:r>
-        <w:rPr>
-          <w:rFonts w:hint="default"/>
-          <w:b w:val="0"/>
-          <w:bCs w:val="0"/>
-          <w:sz w:val="28"/>
-          <w:szCs w:val="28"/>
-        </w:rPr>
-        <w:t xml:space="preserve"> is to develop and evaluate the effectiveness of the program “Automated workplace for an enterprise safety engineer.” The work includes an analysis of the functional responsibilities of a safety engineer, research into digital automation programs, development and testing of a new program based on an existing industrial enterprise.</w:t>
+      <w:r>
+        <w:rPr>
+          <w:rFonts w:hint="default"/>
+          <w:b w:val="0"/>
+          <w:bCs w:val="0"/>
+          <w:sz w:val="28"/>
+          <w:szCs w:val="28"/>
+        </w:rPr>
+        <w:t>ated workplace for an enterprise safety engineer.”</w:t>
       </w:r>
     </w:p>
     <w:p>

</xml_diff>